<commit_message>
adding the main menu layout and code view
</commit_message>
<xml_diff>
--- a/Project Work Plan.docx
+++ b/Project Work Plan.docx
@@ -95,6 +95,8 @@
             <w:r>
               <w:t>connection</w:t>
             </w:r>
+            <w:bookmarkStart w:id="0" w:name="_GoBack"/>
+            <w:bookmarkEnd w:id="0"/>
           </w:p>
         </w:tc>
         <w:tc>
@@ -162,12 +164,7 @@
           </w:tcPr>
           <w:p>
             <w:r>
-              <w:t xml:space="preserve">Id: an identification no to indicate </w:t>
-            </w:r>
-            <w:bookmarkStart w:id="0" w:name="_GoBack"/>
-            <w:bookmarkEnd w:id="0"/>
-            <w:r>
-              <w:t>that is you (we could assign that at the beginning when the user sign in and send that no to him</w:t>
+              <w:t>Id: an identification no to indicate that is you (we could assign that at the beginning when the user sign in and send that no to him</w:t>
             </w:r>
           </w:p>
         </w:tc>
@@ -211,6 +208,22 @@
       </w:tr>
     </w:tbl>
     <w:p/>
+    <w:p/>
+    <w:p/>
+    <w:p/>
+    <w:p>
+      <w:r>
+        <w:t xml:space="preserve">Action </w:t>
+      </w:r>
+      <w:proofErr w:type="gramStart"/>
+      <w:r>
+        <w:t>Controller :</w:t>
+      </w:r>
+      <w:proofErr w:type="gramEnd"/>
+      <w:r>
+        <w:t xml:space="preserve"> responsible to get decode the functionality of the received message</w:t>
+      </w:r>
+    </w:p>
     <w:sectPr>
       <w:pgSz w:w="12240" w:h="15840"/>
       <w:pgMar w:top="720" w:right="720" w:bottom="720" w:left="720" w:header="720" w:footer="720" w:gutter="0"/>

</xml_diff>

<commit_message>
write work plan for communication between client and server
</commit_message>
<xml_diff>
--- a/Project Work Plan.docx
+++ b/Project Work Plan.docx
@@ -95,8 +95,6 @@
             <w:r>
               <w:t>connection</w:t>
             </w:r>
-            <w:bookmarkStart w:id="0" w:name="_GoBack"/>
-            <w:bookmarkEnd w:id="0"/>
           </w:p>
         </w:tc>
         <w:tc>
@@ -224,6 +222,242 @@
         <w:t xml:space="preserve"> responsible to get decode the functionality of the received message</w:t>
       </w:r>
     </w:p>
+    <w:p/>
+    <w:p/>
+    <w:p/>
+    <w:p/>
+    <w:p>
+      <w:r>
+        <w:t xml:space="preserve">Create </w:t>
+      </w:r>
+      <w:proofErr w:type="gramStart"/>
+      <w:r>
+        <w:t>Room:-</w:t>
+      </w:r>
+      <w:proofErr w:type="gramEnd"/>
+    </w:p>
+    <w:p>
+      <w:r>
+        <w:t xml:space="preserve">client sends his nickname, room name and password of the room, first thing the server try to make room if he </w:t>
+      </w:r>
+      <w:proofErr w:type="spellStart"/>
+      <w:r>
+        <w:t>faild</w:t>
+      </w:r>
+      <w:proofErr w:type="spellEnd"/>
+      <w:r>
+        <w:t xml:space="preserve"> then there is a room with this name, send back to user to make another </w:t>
+      </w:r>
+      <w:proofErr w:type="gramStart"/>
+      <w:r>
+        <w:t>name ,</w:t>
+      </w:r>
+      <w:proofErr w:type="gramEnd"/>
+    </w:p>
+    <w:p>
+      <w:r>
+        <w:t>If it’s created correctly then we get room id and send back to client to save this id in his app</w:t>
+      </w:r>
+    </w:p>
+    <w:p>
+      <w:r>
+        <w:t xml:space="preserve">While that is </w:t>
+      </w:r>
+      <w:proofErr w:type="gramStart"/>
+      <w:r>
+        <w:t>happening</w:t>
+      </w:r>
+      <w:proofErr w:type="gramEnd"/>
+      <w:r>
+        <w:t xml:space="preserve"> we insert connection to the connection table so the user enter the group chat</w:t>
+      </w:r>
+    </w:p>
+    <w:p>
+      <w:r>
+        <w:t xml:space="preserve">Join </w:t>
+      </w:r>
+      <w:proofErr w:type="gramStart"/>
+      <w:r>
+        <w:t>Room :</w:t>
+      </w:r>
+      <w:proofErr w:type="gramEnd"/>
+      <w:r>
+        <w:t>-</w:t>
+      </w:r>
+    </w:p>
+    <w:p>
+      <w:r>
+        <w:t>client sends his nickname, room name and password of the room</w:t>
+      </w:r>
+      <w:r>
+        <w:t xml:space="preserve"> and implicitly the </w:t>
+      </w:r>
+      <w:proofErr w:type="spellStart"/>
+      <w:r>
+        <w:t>ip</w:t>
+      </w:r>
+      <w:proofErr w:type="spellEnd"/>
+      <w:r>
+        <w:t xml:space="preserve"> of the client got in the server end</w:t>
+      </w:r>
+      <w:r>
+        <w:t xml:space="preserve">, first thing the server try to </w:t>
+      </w:r>
+      <w:r>
+        <w:t xml:space="preserve">search for </w:t>
+      </w:r>
+      <w:proofErr w:type="gramStart"/>
+      <w:r>
+        <w:t xml:space="preserve">a </w:t>
+      </w:r>
+      <w:r>
+        <w:t xml:space="preserve"> room</w:t>
+      </w:r>
+      <w:proofErr w:type="gramEnd"/>
+      <w:r>
+        <w:t xml:space="preserve"> with this name and password</w:t>
+      </w:r>
+      <w:r>
+        <w:t xml:space="preserve"> if he fail</w:t>
+      </w:r>
+      <w:r>
+        <w:t>e</w:t>
+      </w:r>
+      <w:r>
+        <w:t xml:space="preserve">d then send back to user to </w:t>
+      </w:r>
+      <w:r>
+        <w:t>check name/ password</w:t>
+      </w:r>
+      <w:r>
+        <w:t>,</w:t>
+      </w:r>
+    </w:p>
+    <w:p>
+      <w:r>
+        <w:t xml:space="preserve">if it’s found then </w:t>
+      </w:r>
+      <w:r>
+        <w:t>insert connection to the connection table so the user enter</w:t>
+      </w:r>
+      <w:r>
+        <w:t>s</w:t>
+      </w:r>
+      <w:r>
+        <w:t xml:space="preserve"> the group chat</w:t>
+      </w:r>
+    </w:p>
+    <w:p>
+      <w:r>
+        <w:t>then send back to the user room id</w:t>
+      </w:r>
+    </w:p>
+    <w:p/>
+    <w:p/>
+    <w:p>
+      <w:proofErr w:type="gramStart"/>
+      <w:r>
+        <w:t>Chat:-</w:t>
+      </w:r>
+      <w:proofErr w:type="gramEnd"/>
+    </w:p>
+    <w:p>
+      <w:r>
+        <w:t xml:space="preserve">When client write a message, client sends the message with nickname, </w:t>
+      </w:r>
+      <w:proofErr w:type="spellStart"/>
+      <w:r>
+        <w:t>roomid</w:t>
+      </w:r>
+      <w:proofErr w:type="spellEnd"/>
+      <w:r>
+        <w:t xml:space="preserve"> and message itself</w:t>
+      </w:r>
+    </w:p>
+    <w:p>
+      <w:r>
+        <w:lastRenderedPageBreak/>
+        <w:t xml:space="preserve">Room </w:t>
+      </w:r>
+      <w:proofErr w:type="gramStart"/>
+      <w:r>
+        <w:t>id :</w:t>
+      </w:r>
+      <w:proofErr w:type="gramEnd"/>
+      <w:r>
+        <w:t xml:space="preserve"> to get all the users in the connection table with this room id and get all of their </w:t>
+      </w:r>
+      <w:proofErr w:type="spellStart"/>
+      <w:r>
+        <w:t>ips</w:t>
+      </w:r>
+      <w:proofErr w:type="spellEnd"/>
+      <w:r>
+        <w:t xml:space="preserve"> </w:t>
+      </w:r>
+    </w:p>
+    <w:p>
+      <w:proofErr w:type="gramStart"/>
+      <w:r>
+        <w:t>Nickname :</w:t>
+      </w:r>
+      <w:proofErr w:type="gramEnd"/>
+      <w:r>
+        <w:t xml:space="preserve"> to send it to users on the room</w:t>
+      </w:r>
+    </w:p>
+    <w:p>
+      <w:r>
+        <w:t xml:space="preserve">After you get the response from database server then make a while loop and send to all the users on the </w:t>
+      </w:r>
+      <w:proofErr w:type="spellStart"/>
+      <w:r>
+        <w:t>ip</w:t>
+      </w:r>
+      <w:proofErr w:type="spellEnd"/>
+      <w:r>
+        <w:t xml:space="preserve"> the message and nickname</w:t>
+      </w:r>
+    </w:p>
+    <w:p/>
+    <w:p/>
+    <w:p/>
+    <w:p>
+      <w:r>
+        <w:t xml:space="preserve">Leave group </w:t>
+      </w:r>
+      <w:proofErr w:type="gramStart"/>
+      <w:r>
+        <w:t>chat:-</w:t>
+      </w:r>
+      <w:proofErr w:type="gramEnd"/>
+    </w:p>
+    <w:p>
+      <w:r>
+        <w:t xml:space="preserve">There are several situations make the client leave the </w:t>
+      </w:r>
+      <w:proofErr w:type="gramStart"/>
+      <w:r>
+        <w:t>chat :</w:t>
+      </w:r>
+      <w:proofErr w:type="gramEnd"/>
+      <w:r>
+        <w:t>-</w:t>
+      </w:r>
+    </w:p>
+    <w:p>
+      <w:r>
+        <w:t>1) didn’t send connected message every 20 sec so the server ‘ll delete every 30 sec all the connections table that have passed 30 sec without update</w:t>
+      </w:r>
+    </w:p>
+    <w:p>
+      <w:r>
+        <w:t>2) user could delete himself if he got a way to send a message to sever to exit the room</w:t>
+      </w:r>
+      <w:bookmarkStart w:id="0" w:name="_GoBack"/>
+      <w:bookmarkEnd w:id="0"/>
+    </w:p>
+    <w:p/>
     <w:sectPr>
       <w:pgSz w:w="12240" w:h="15840"/>
       <w:pgMar w:top="720" w:right="720" w:bottom="720" w:left="720" w:header="720" w:footer="720" w:gutter="0"/>

</xml_diff>